<commit_message>
ATIS Incirlik & redair
- Added ATIS for Incirlik
- Redair updates
</commit_message>
<xml_diff>
--- a/JTF-1 Syria WIP/Briefing.docx
+++ b/JTF-1 Syria WIP/Briefing.docx
@@ -43,13 +43,7 @@
         <w:t xml:space="preserve">-- </w:t>
       </w:r>
       <w:r>
-        <w:t xml:space="preserve">“Target Report” to force a status check and get a </w:t>
-      </w:r>
-      <w:r>
-        <w:t xml:space="preserve">remaining </w:t>
-      </w:r>
-      <w:r>
-        <w:t>unit count on a particular mission.</w:t>
+        <w:t>“Target Report” to force a status check and get a remaining unit count on a particular mission.</w:t>
       </w:r>
     </w:p>
     <w:p>
@@ -103,16 +97,67 @@
     </w:p>
     <w:p>
       <w:r>
-        <w:t>- Coming soon</w:t>
-      </w:r>
-    </w:p>
-    <w:p>
+        <w:t xml:space="preserve">- </w:t>
+      </w:r>
+      <w:r>
+        <w:t>INCIRLIK 129.65 AM</w:t>
+      </w:r>
+    </w:p>
+    <w:p>
+      <w:r>
+        <w:t>- RAMUT DAVID 122.15 AM</w:t>
+      </w:r>
+    </w:p>
+    <w:p>
+      <w:r>
+        <w:t>- HATAY 121.25 AM</w:t>
+      </w:r>
+    </w:p>
+    <w:p>
+      <w:r>
+        <w:t xml:space="preserve">- PALMYRA </w:t>
+      </w:r>
+      <w:r>
+        <w:t>118.8</w:t>
+      </w:r>
+      <w:r>
+        <w:t xml:space="preserve"> AM</w:t>
+      </w:r>
+    </w:p>
+    <w:p/>
+    <w:p>
+      <w:r>
+        <w:t>AWACS</w:t>
+      </w:r>
+    </w:p>
+    <w:p>
+      <w:r>
+        <w:t>================</w:t>
+      </w:r>
       <w:bookmarkStart w:id="0" w:name="_GoBack"/>
       <w:bookmarkEnd w:id="0"/>
     </w:p>
-    <w:p>
-      <w:r>
-        <w:t>AWACS</w:t>
+    <w:p/>
+    <w:p>
+      <w:r>
+        <w:t>DARKSTAR 1-1, 344.025</w:t>
+      </w:r>
+      <w:r>
+        <w:t xml:space="preserve"> AM</w:t>
+      </w:r>
+    </w:p>
+    <w:p>
+      <w:r>
+        <w:t>MAGIC 1-1 344.000</w:t>
+      </w:r>
+      <w:r>
+        <w:t xml:space="preserve"> AM</w:t>
+      </w:r>
+    </w:p>
+    <w:p/>
+    <w:p>
+      <w:r>
+        <w:t>TANKERS</w:t>
       </w:r>
     </w:p>
     <w:p>
@@ -120,30 +165,160 @@
         <w:t>================</w:t>
       </w:r>
     </w:p>
+    <w:p>
+      <w:r>
+        <w:t xml:space="preserve">All tanker </w:t>
+      </w:r>
+      <w:proofErr w:type="spellStart"/>
+      <w:r>
+        <w:t>freqs</w:t>
+      </w:r>
+      <w:proofErr w:type="spellEnd"/>
+      <w:r>
+        <w:t xml:space="preserve"> start with 317. </w:t>
+      </w:r>
+      <w:proofErr w:type="gramStart"/>
+      <w:r>
+        <w:t>( Flight</w:t>
+      </w:r>
+      <w:proofErr w:type="gramEnd"/>
+      <w:r>
+        <w:t xml:space="preserve"> # 1-3 )( FL ##)</w:t>
+      </w:r>
+    </w:p>
+    <w:p>
+      <w:r>
+        <w:lastRenderedPageBreak/>
+        <w:t xml:space="preserve">For example: TEXACO 3-1, FL </w:t>
+      </w:r>
+      <w:proofErr w:type="gramStart"/>
+      <w:r>
+        <w:t>240  =</w:t>
+      </w:r>
+      <w:proofErr w:type="gramEnd"/>
+      <w:r>
+        <w:t xml:space="preserve">  317. </w:t>
+      </w:r>
+      <w:proofErr w:type="gramStart"/>
+      <w:r>
+        <w:t>( 3</w:t>
+      </w:r>
+      <w:proofErr w:type="gramEnd"/>
+      <w:r>
+        <w:t xml:space="preserve"> )( 24 )</w:t>
+      </w:r>
+    </w:p>
     <w:p/>
     <w:p>
       <w:r>
-        <w:t>DARKSTAR 1-1, 344.025</w:t>
+        <w:t xml:space="preserve">Track AR-XC </w:t>
+      </w:r>
+      <w:r>
+        <w:t>(South)</w:t>
+      </w:r>
+    </w:p>
+    <w:p>
+      <w:r>
+        <w:t>- TEXACO 3-1 [KC-135] 124Y, 317.124</w:t>
       </w:r>
       <w:r>
         <w:t xml:space="preserve"> AM</w:t>
       </w:r>
-    </w:p>
-    <w:p>
-      <w:r>
-        <w:t>MAGIC 1-1 344.000</w:t>
-      </w:r>
-      <w:r>
-        <w:t xml:space="preserve"> </w:t>
-      </w:r>
-      <w:r>
-        <w:t>AM</w:t>
+      <w:r>
+        <w:t>, FL240</w:t>
+      </w:r>
+    </w:p>
+    <w:p>
+      <w:r>
+        <w:t>- SHELL 3-1 [KC-135MPRS] 120Y, 317.120</w:t>
+      </w:r>
+      <w:r>
+        <w:t xml:space="preserve"> AM</w:t>
+      </w:r>
+      <w:r>
+        <w:t>, FL200</w:t>
+      </w:r>
+    </w:p>
+    <w:p>
+      <w:r>
+        <w:t>- ARCO 3-1 [KC-130] 116Y, 317.116</w:t>
+      </w:r>
+      <w:r>
+        <w:t xml:space="preserve"> AM</w:t>
+      </w:r>
+      <w:r>
+        <w:t xml:space="preserve">, FL160 </w:t>
       </w:r>
     </w:p>
     <w:p/>
     <w:p>
       <w:r>
-        <w:t>TANKERS</w:t>
+        <w:t>Track AR-YE</w:t>
+      </w:r>
+      <w:r>
+        <w:t xml:space="preserve"> (North)</w:t>
+      </w:r>
+    </w:p>
+    <w:p>
+      <w:r>
+        <w:t>- TEXACO 2-1 [KC-135] 57Y, 317.324</w:t>
+      </w:r>
+      <w:r>
+        <w:t xml:space="preserve"> AM</w:t>
+      </w:r>
+      <w:r>
+        <w:t>, FL240</w:t>
+      </w:r>
+    </w:p>
+    <w:p>
+      <w:r>
+        <w:t>- SHELL 2-1 [KC-135MPRS] 47Y, 317.320</w:t>
+      </w:r>
+      <w:r>
+        <w:t xml:space="preserve"> AM</w:t>
+      </w:r>
+      <w:r>
+        <w:t>, FL200</w:t>
+      </w:r>
+    </w:p>
+    <w:p>
+      <w:r>
+        <w:t>- ARCO 2-1 [KC-130] 37Y, 317.316</w:t>
+      </w:r>
+      <w:r>
+        <w:t xml:space="preserve"> AM</w:t>
+      </w:r>
+      <w:r>
+        <w:t xml:space="preserve">, FL160 </w:t>
+      </w:r>
+    </w:p>
+    <w:p/>
+    <w:p>
+      <w:r>
+        <w:t>Carrier S3-B</w:t>
+      </w:r>
+    </w:p>
+    <w:p>
+      <w:r>
+        <w:t>- ARCO 1-1 [S3-B] 1</w:t>
+      </w:r>
+      <w:r>
+        <w:t>06</w:t>
+      </w:r>
+      <w:r>
+        <w:t>Y, 317.306</w:t>
+      </w:r>
+      <w:r>
+        <w:t xml:space="preserve"> AM,</w:t>
+      </w:r>
+      <w:r>
+        <w:t xml:space="preserve"> FL060</w:t>
+      </w:r>
+    </w:p>
+    <w:p/>
+    <w:p>
+      <w:r>
+        <w:t>NAVAL OPERATIONS</w:t>
       </w:r>
     </w:p>
     <w:p>
@@ -151,240 +326,49 @@
         <w:t>================</w:t>
       </w:r>
     </w:p>
-    <w:p>
-      <w:r>
-        <w:t xml:space="preserve">All tanker </w:t>
-      </w:r>
-      <w:proofErr w:type="spellStart"/>
-      <w:r>
-        <w:t>freqs</w:t>
-      </w:r>
-      <w:proofErr w:type="spellEnd"/>
-      <w:r>
-        <w:t xml:space="preserve"> start with 317. </w:t>
-      </w:r>
-      <w:proofErr w:type="gramStart"/>
-      <w:r>
-        <w:t>( Flight</w:t>
-      </w:r>
-      <w:proofErr w:type="gramEnd"/>
-      <w:r>
-        <w:t xml:space="preserve"> # 1-3 )( FL ##)</w:t>
-      </w:r>
-    </w:p>
-    <w:p>
-      <w:r>
-        <w:t xml:space="preserve">For example: </w:t>
-      </w:r>
-      <w:r>
-        <w:t>TEXACO 3-1</w:t>
-      </w:r>
-      <w:r>
-        <w:t xml:space="preserve">, FL </w:t>
-      </w:r>
-      <w:proofErr w:type="gramStart"/>
-      <w:r>
-        <w:t>240  =</w:t>
-      </w:r>
-      <w:proofErr w:type="gramEnd"/>
-      <w:r>
-        <w:t xml:space="preserve">  317. </w:t>
-      </w:r>
-      <w:proofErr w:type="gramStart"/>
-      <w:r>
-        <w:t>( 3</w:t>
-      </w:r>
-      <w:proofErr w:type="gramEnd"/>
-      <w:r>
-        <w:t xml:space="preserve"> )( 24 )</w:t>
-      </w:r>
-    </w:p>
     <w:p/>
     <w:p>
       <w:r>
-        <w:t xml:space="preserve">Track AR-XC </w:t>
-      </w:r>
-      <w:r>
-        <w:t>(South)</w:t>
-      </w:r>
-    </w:p>
-    <w:p>
-      <w:r>
-        <w:lastRenderedPageBreak/>
-        <w:t>- TEXACO 3-1 [KC-135] 124Y, 317.124</w:t>
+        <w:t>Roosevelt CVN-71 (SC)</w:t>
+      </w:r>
+    </w:p>
+    <w:p>
+      <w:r>
+        <w:t>- TACAN 71X [RSV]</w:t>
+      </w:r>
+    </w:p>
+    <w:p>
+      <w:r>
+        <w:t>- ILCS: Channel 1</w:t>
+      </w:r>
+    </w:p>
+    <w:p>
+      <w:r>
+        <w:t>- Deck/AI Marshall: 274.075 AM</w:t>
+      </w:r>
+    </w:p>
+    <w:p/>
+    <w:p>
+      <w:r>
+        <w:t>Tarawa LHA-1:</w:t>
+      </w:r>
+    </w:p>
+    <w:p>
+      <w:r>
+        <w:t>- TACAN 1X</w:t>
+      </w:r>
+    </w:p>
+    <w:p>
+      <w:r>
+        <w:t>- ILCS Channel 2</w:t>
+      </w:r>
+    </w:p>
+    <w:p>
+      <w:r>
+        <w:t>- Tower/Paddles: 255.725</w:t>
       </w:r>
       <w:r>
         <w:t xml:space="preserve"> AM</w:t>
-      </w:r>
-      <w:r>
-        <w:t>, FL240</w:t>
-      </w:r>
-    </w:p>
-    <w:p>
-      <w:r>
-        <w:t>- SHELL 3-1 [KC-135MPRS] 120Y, 317.120</w:t>
-      </w:r>
-      <w:r>
-        <w:t xml:space="preserve"> AM</w:t>
-      </w:r>
-      <w:r>
-        <w:t>, FL200</w:t>
-      </w:r>
-    </w:p>
-    <w:p>
-      <w:r>
-        <w:t>- ARCO 3-1 [KC-130] 116Y, 317.116</w:t>
-      </w:r>
-      <w:r>
-        <w:t xml:space="preserve"> AM</w:t>
-      </w:r>
-      <w:r>
-        <w:t xml:space="preserve">, FL160 </w:t>
-      </w:r>
-    </w:p>
-    <w:p/>
-    <w:p>
-      <w:r>
-        <w:t>Track AR-YE</w:t>
-      </w:r>
-      <w:r>
-        <w:t xml:space="preserve"> (North)</w:t>
-      </w:r>
-    </w:p>
-    <w:p>
-      <w:r>
-        <w:t>- TEXACO 2-1 [KC-135] 57Y, 317.</w:t>
-      </w:r>
-      <w:r>
-        <w:t>3</w:t>
-      </w:r>
-      <w:r>
-        <w:t>24</w:t>
-      </w:r>
-      <w:r>
-        <w:t xml:space="preserve"> AM</w:t>
-      </w:r>
-      <w:r>
-        <w:t>, FL240</w:t>
-      </w:r>
-    </w:p>
-    <w:p>
-      <w:r>
-        <w:t>- SHELL 2-1 [KC-135MPRS] 47Y, 317.</w:t>
-      </w:r>
-      <w:r>
-        <w:t>3</w:t>
-      </w:r>
-      <w:r>
-        <w:t>20</w:t>
-      </w:r>
-      <w:r>
-        <w:t xml:space="preserve"> AM</w:t>
-      </w:r>
-      <w:r>
-        <w:t>, FL200</w:t>
-      </w:r>
-    </w:p>
-    <w:p>
-      <w:r>
-        <w:t>- ARCO 2-1 [KC-130] 37Y, 317.</w:t>
-      </w:r>
-      <w:r>
-        <w:t>3</w:t>
-      </w:r>
-      <w:r>
-        <w:t>16</w:t>
-      </w:r>
-      <w:r>
-        <w:t xml:space="preserve"> AM</w:t>
-      </w:r>
-      <w:r>
-        <w:t xml:space="preserve">, FL160 </w:t>
-      </w:r>
-    </w:p>
-    <w:p/>
-    <w:p>
-      <w:r>
-        <w:t>Carrier S3-B</w:t>
-      </w:r>
-    </w:p>
-    <w:p>
-      <w:r>
-        <w:t>- ARCO 1-1 [S3-B] 1</w:t>
-      </w:r>
-      <w:r>
-        <w:t>06</w:t>
-      </w:r>
-      <w:r>
-        <w:t>Y, 317.306</w:t>
-      </w:r>
-      <w:r>
-        <w:t xml:space="preserve"> AM</w:t>
-      </w:r>
-      <w:r>
-        <w:t>,</w:t>
-      </w:r>
-      <w:r>
-        <w:t xml:space="preserve"> FL060</w:t>
-      </w:r>
-    </w:p>
-    <w:p/>
-    <w:p>
-      <w:r>
-        <w:t>NAVAL OPERATIONS</w:t>
-      </w:r>
-    </w:p>
-    <w:p>
-      <w:r>
-        <w:t>================</w:t>
-      </w:r>
-    </w:p>
-    <w:p/>
-    <w:p>
-      <w:r>
-        <w:t>Roosevelt CVN-71 (SC)</w:t>
-      </w:r>
-    </w:p>
-    <w:p>
-      <w:r>
-        <w:t>- TACAN 71X [RSV]</w:t>
-      </w:r>
-    </w:p>
-    <w:p>
-      <w:r>
-        <w:t>- ILCS: Channel 1</w:t>
-      </w:r>
-    </w:p>
-    <w:p>
-      <w:r>
-        <w:t>- Deck/AI Marshall: 274.075 AM</w:t>
-      </w:r>
-    </w:p>
-    <w:p/>
-    <w:p>
-      <w:r>
-        <w:t>Tarawa LHA-1:</w:t>
-      </w:r>
-    </w:p>
-    <w:p>
-      <w:r>
-        <w:t>- TACAN 1X</w:t>
-      </w:r>
-    </w:p>
-    <w:p>
-      <w:r>
-        <w:t>- ILCS Channel 2</w:t>
-      </w:r>
-    </w:p>
-    <w:p>
-      <w:r>
-        <w:t>- Tower/Paddles: 255.725</w:t>
-      </w:r>
-      <w:r>
-        <w:t xml:space="preserve"> </w:t>
-      </w:r>
-      <w:r>
-        <w:t>AM</w:t>
       </w:r>
     </w:p>
     <w:sectPr>

</xml_diff>

<commit_message>
MOOSE & AFTRAG update
</commit_message>
<xml_diff>
--- a/JTF-1 Syria WIP/Briefing.docx
+++ b/JTF-1 Syria WIP/Briefing.docx
@@ -78,68 +78,82 @@
         <w:t>“JTAC Status” Will report any active JTACs. Note: some only activate when you are close</w:t>
       </w:r>
     </w:p>
-    <w:p/>
-    <w:p>
-      <w:r>
-        <w:t>Radio presets are per JTF-1 COMM SOP</w:t>
-      </w:r>
-    </w:p>
-    <w:p/>
-    <w:p>
-      <w:r>
-        <w:t>ATIS (WIP)</w:t>
-      </w:r>
-    </w:p>
-    <w:p>
-      <w:r>
-        <w:t>================</w:t>
-      </w:r>
-    </w:p>
-    <w:p>
-      <w:r>
-        <w:t xml:space="preserve">- </w:t>
-      </w:r>
-      <w:r>
-        <w:t>INCIRLIK 129.65 AM</w:t>
-      </w:r>
-    </w:p>
-    <w:p>
-      <w:r>
-        <w:t>- RAMUT DAVID 122.15 AM</w:t>
-      </w:r>
-    </w:p>
-    <w:p>
-      <w:r>
-        <w:t>- HATAY 121.25 AM</w:t>
-      </w:r>
-    </w:p>
-    <w:p>
-      <w:r>
-        <w:t xml:space="preserve">- PALMYRA </w:t>
-      </w:r>
-      <w:r>
-        <w:t>118.8</w:t>
-      </w:r>
-      <w:r>
-        <w:t xml:space="preserve"> AM</w:t>
-      </w:r>
-    </w:p>
-    <w:p/>
-    <w:p>
-      <w:r>
-        <w:t>AWACS</w:t>
-      </w:r>
-    </w:p>
-    <w:p>
-      <w:r>
-        <w:t>================</w:t>
-      </w:r>
+    <w:p>
+      <w:r>
+        <w:t xml:space="preserve">-- CAP and SEAD support can be requested under the F10 / “Request </w:t>
+      </w:r>
+      <w:proofErr w:type="spellStart"/>
+      <w:r>
+        <w:t>Supoport</w:t>
+      </w:r>
+      <w:proofErr w:type="spellEnd"/>
+      <w:r>
+        <w:t>” option.</w:t>
+      </w:r>
+    </w:p>
+    <w:p>
       <w:bookmarkStart w:id="0" w:name="_GoBack"/>
       <w:bookmarkEnd w:id="0"/>
     </w:p>
+    <w:p>
+      <w:r>
+        <w:t>Radio presets are per JTF-1 COMM SOP</w:t>
+      </w:r>
+    </w:p>
     <w:p/>
     <w:p>
       <w:r>
+        <w:t>ATIS (WIP)</w:t>
+      </w:r>
+    </w:p>
+    <w:p>
+      <w:r>
+        <w:t>================</w:t>
+      </w:r>
+    </w:p>
+    <w:p>
+      <w:r>
+        <w:t xml:space="preserve">- </w:t>
+      </w:r>
+      <w:r>
+        <w:t>INCIRLIK 129.65 AM</w:t>
+      </w:r>
+    </w:p>
+    <w:p>
+      <w:r>
+        <w:t>- RAMUT DAVID 122.15 AM</w:t>
+      </w:r>
+    </w:p>
+    <w:p>
+      <w:r>
+        <w:t>- HATAY 121.25 AM</w:t>
+      </w:r>
+    </w:p>
+    <w:p>
+      <w:r>
+        <w:t xml:space="preserve">- PALMYRA </w:t>
+      </w:r>
+      <w:r>
+        <w:t>118.8</w:t>
+      </w:r>
+      <w:r>
+        <w:t xml:space="preserve"> AM</w:t>
+      </w:r>
+    </w:p>
+    <w:p/>
+    <w:p>
+      <w:r>
+        <w:t>AWACS</w:t>
+      </w:r>
+    </w:p>
+    <w:p>
+      <w:r>
+        <w:t>================</w:t>
+      </w:r>
+    </w:p>
+    <w:p/>
+    <w:p>
+      <w:r>
         <w:t>DARKSTAR 1-1, 344.025</w:t>
       </w:r>
       <w:r>
@@ -167,6 +181,7 @@
     </w:p>
     <w:p>
       <w:r>
+        <w:lastRenderedPageBreak/>
         <w:t xml:space="preserve">All tanker </w:t>
       </w:r>
       <w:proofErr w:type="spellStart"/>
@@ -188,7 +203,6 @@
     </w:p>
     <w:p>
       <w:r>
-        <w:lastRenderedPageBreak/>
         <w:t xml:space="preserve">For example: TEXACO 3-1, FL </w:t>
       </w:r>
       <w:proofErr w:type="gramStart"/>

</xml_diff>